<commit_message>
apresentacao e imagem para exemplo
</commit_message>
<xml_diff>
--- a/roteiro.docx
+++ b/roteiro.docx
@@ -4,22 +4,6 @@
   <w:body>
     <w:p>
       <w:pPr>
-        <w:jc w:val="both"/>
-        <w:rPr>
-          <w:sz w:val="24"/>
-          <w:szCs w:val="24"/>
-        </w:rPr>
-      </w:pPr>
-      <w:r>
-        <w:rPr>
-          <w:sz w:val="24"/>
-          <w:szCs w:val="24"/>
-        </w:rPr>
-        <w:t>Boa tarde, eu vou apresentar um trabalho que tem como objetivo o desenvolvimento de um sistema para planejamento de atividades e registro de testes de robótica, orientado pela professora Patrícia.</w:t>
-      </w:r>
-    </w:p>
-    <w:p>
-      <w:pPr>
         <w:rPr>
           <w:b/>
           <w:sz w:val="24"/>
@@ -48,14 +32,14 @@
           <w:sz w:val="24"/>
           <w:szCs w:val="24"/>
         </w:rPr>
-        <w:t xml:space="preserve">Os principais problemas encontrados vêm da minha participação em projetos de pesquisa envolvendo robótica aqui no campus. Era possível perceber uma dificuldade no acompanhamento dos projetos de pesquisa por parte dos coordenadores ou até mesmo por membros da equipe. E isso se dava pela dificuldade na organização das documentações de testes e dificuldade de definir as atividades a serem realizadas, que estão em desenvolvimento e que já </w:t>
-      </w:r>
-      <w:r>
-        <w:rPr>
-          <w:sz w:val="24"/>
-          <w:szCs w:val="24"/>
-        </w:rPr>
-        <w:t>podem ser consideradas concluídas</w:t>
+        <w:t xml:space="preserve">Os principais problemas encontrados vêm da minha participação em projetos de pesquisa envolvendo robótica aqui no campus. Era possível perceber uma dificuldade no acompanhamento dos projetos de pesquisa por parte dos coordenadores ou até mesmo por membros da equipe. E isso se dava pela dificuldade na organização das documentações de testes e dificuldade de definir </w:t>
+      </w:r>
+      <w:r>
+        <w:rPr>
+          <w:sz w:val="24"/>
+          <w:szCs w:val="24"/>
+        </w:rPr>
+        <w:t>um planejamento de atividades</w:t>
       </w:r>
       <w:r>
         <w:rPr>
@@ -96,7 +80,23 @@
           <w:sz w:val="24"/>
           <w:szCs w:val="24"/>
         </w:rPr>
-        <w:t xml:space="preserve">Agora eu vou fazer uma breve conceituação referente a documentação de testes de software. Ela é o processo no qual é verificado se o software foi construído da maneira correta. A norma IEEE 829 é a responsável por estipular a padronização da documentação deste processo, ela é bem extensa e </w:t>
+        <w:t>Falando mais sobre alguns conceitos que eu pontuei</w:t>
+      </w:r>
+      <w:r>
+        <w:rPr>
+          <w:sz w:val="24"/>
+          <w:szCs w:val="24"/>
+        </w:rPr>
+        <w:t>. Ela é o processo no qual é verificado se o software foi construído da maneira c</w:t>
+      </w:r>
+      <w:bookmarkStart w:id="0" w:name="_GoBack"/>
+      <w:bookmarkEnd w:id="0"/>
+      <w:r>
+        <w:rPr>
+          <w:sz w:val="24"/>
+          <w:szCs w:val="24"/>
+        </w:rPr>
+        <w:t xml:space="preserve">orreta. A norma IEEE 829 é a responsável por estipular a padronização da documentação deste processo, ela é bem extensa e </w:t>
       </w:r>
       <w:r>
         <w:rPr>
@@ -291,15 +291,7 @@
           <w:sz w:val="24"/>
           <w:szCs w:val="24"/>
         </w:rPr>
-        <w:t xml:space="preserve">Então a minha proposta de solução é um sistema web que possa facilitar o gerenciamento e organização de documentações de testes e onde seja possível planejar e organizar as atividades. Nele é possível criar projetos individuais ou em grupos, e </w:t>
-      </w:r>
-      <w:r>
-        <w:rPr>
-          <w:sz w:val="24"/>
-          <w:szCs w:val="24"/>
-        </w:rPr>
-        <w:lastRenderedPageBreak/>
-        <w:t xml:space="preserve">dentro de um projeto eu vou poder gerenciar essas documentações e tabelas de atividades. Ainda em grupos, os administradores poderão marcar reuniões que ficarão salvas em um histórico e </w:t>
+        <w:t xml:space="preserve">Então a minha proposta de solução é um sistema web que possa facilitar o gerenciamento e organização de documentações de testes e onde seja possível planejar e organizar as atividades. Nele é possível criar projetos individuais ou em grupos, e dentro de um projeto eu vou poder gerenciar essas documentações e tabelas de atividades. Ainda em grupos, os administradores poderão marcar reuniões que ficarão salvas em um histórico e </w:t>
       </w:r>
       <w:r>
         <w:rPr>
@@ -308,8 +300,6 @@
         </w:rPr>
         <w:t>o próprio sistema notificará os participantes por e-mail.</w:t>
       </w:r>
-      <w:bookmarkStart w:id="0" w:name="_GoBack"/>
-      <w:bookmarkEnd w:id="0"/>
     </w:p>
     <w:sectPr>
       <w:pgSz w:w="11906" w:h="16838"/>

</xml_diff>